<commit_message>
Fixed the abstract template
</commit_message>
<xml_diff>
--- a/images/AbstractTemplate.docx
+++ b/images/AbstractTemplate.docx
@@ -30,13 +30,22 @@
         <w:pStyle w:val="Authors"/>
       </w:pPr>
       <w:r>
+        <w:rPr>
+          <w:u w:val="single"/>
+        </w:rPr>
         <w:t xml:space="preserve">Author </w:t>
       </w:r>
       <w:r>
+        <w:rPr>
+          <w:u w:val="single"/>
+        </w:rPr>
         <w:t xml:space="preserve">A. </w:t>
       </w:r>
       <w:proofErr w:type="spellStart"/>
       <w:r>
+        <w:rPr>
+          <w:u w:val="single"/>
+        </w:rPr>
         <w:t>Surname</w:t>
       </w:r>
       <w:r>
@@ -154,7 +163,7 @@
         <w:t>, 1</w:t>
       </w:r>
       <w:r>
-        <w:t>1</w:t>
+        <w:t>0</w:t>
       </w:r>
       <w:r>
         <w:t xml:space="preserve"> points, italics)</w:t>
@@ -171,19 +180,7 @@
           <w:rPr>
             <w:rStyle w:val="Hyperlink"/>
           </w:rPr>
-          <w:t>f</w:t>
-        </w:r>
-        <w:r>
-          <w:rPr>
-            <w:rStyle w:val="Hyperlink"/>
-          </w:rPr>
-          <w:t>i</w:t>
-        </w:r>
-        <w:r>
-          <w:rPr>
-            <w:rStyle w:val="Hyperlink"/>
-          </w:rPr>
-          <w:t>rst.second@domain.edu</w:t>
+          <w:t>presenting.author@domain.edu</w:t>
         </w:r>
       </w:hyperlink>
     </w:p>
@@ -234,7 +231,13 @@
         <w:rPr>
           <w:vertAlign w:val="superscript"/>
         </w:rPr>
-        <w:t xml:space="preserve"> in superscript with Arabic numbers</w:t>
+        <w:t xml:space="preserve"> in superscript with Arabic num</w:t>
+      </w:r>
+      <w:r>
+        <w:rPr>
+          <w:vertAlign w:val="superscript"/>
+        </w:rPr>
+        <w:t>erals</w:t>
       </w:r>
       <w:r>
         <w:t xml:space="preserve"> </w:t>
@@ -258,40 +261,36 @@
         <w:t xml:space="preserve"> can be added to the abstract; centered</w:t>
       </w:r>
       <w:r>
+        <w:t xml:space="preserve"> bel</w:t>
+      </w:r>
+      <w:r>
+        <w:t>o</w:t>
+      </w:r>
+      <w:r>
+        <w:t>w the text</w:t>
+      </w:r>
+      <w:r>
         <w:t xml:space="preserve"> </w:t>
       </w:r>
-      <w:proofErr w:type="spellStart"/>
-      <w:r>
-        <w:t>belw</w:t>
-      </w:r>
-      <w:proofErr w:type="spellEnd"/>
-      <w:r>
-        <w:t xml:space="preserve"> the text</w:t>
+      <w:r>
+        <w:t>or embe</w:t>
+      </w:r>
+      <w:r>
+        <w:t>dd</w:t>
+      </w:r>
+      <w:r>
+        <w:t xml:space="preserve">ed within </w:t>
+      </w:r>
+      <w:r>
+        <w:t>it</w:t>
+      </w:r>
+      <w:r>
+        <w:t>,</w:t>
       </w:r>
       <w:r>
         <w:t xml:space="preserve"> </w:t>
       </w:r>
       <w:r>
-        <w:t xml:space="preserve">or </w:t>
-      </w:r>
-      <w:proofErr w:type="spellStart"/>
-      <w:r>
-        <w:t>embebed</w:t>
-      </w:r>
-      <w:proofErr w:type="spellEnd"/>
-      <w:r>
-        <w:t xml:space="preserve"> within </w:t>
-      </w:r>
-      <w:r>
-        <w:t>it</w:t>
-      </w:r>
-      <w:r>
-        <w:t>,</w:t>
-      </w:r>
-      <w:r>
-        <w:t xml:space="preserve"> </w:t>
-      </w:r>
-      <w:r>
         <w:t xml:space="preserve">with </w:t>
       </w:r>
       <w:r>
@@ -302,6 +301,9 @@
       </w:r>
       <w:r>
         <w:t>below</w:t>
+      </w:r>
+      <w:r>
+        <w:t xml:space="preserve"> (see the example)</w:t>
       </w:r>
       <w:r>
         <w:t>.</w:t>
@@ -354,7 +356,7 @@
       </w:tblGrid>
       <w:tr>
         <w:trPr>
-          <w:trHeight w:val="2976"/>
+          <w:trHeight w:val="2737"/>
           <w:jc w:val="center"/>
         </w:trPr>
         <w:tc>
@@ -426,13 +428,7 @@
               <w:pStyle w:val="Caption"/>
             </w:pPr>
             <w:r>
-              <w:t xml:space="preserve">Caption (Arial, </w:t>
-            </w:r>
-            <w:r>
-              <w:t>9</w:t>
-            </w:r>
-            <w:r>
-              <w:t xml:space="preserve"> </w:t>
+              <w:t xml:space="preserve">Caption (Arial, 9 </w:t>
             </w:r>
             <w:proofErr w:type="spellStart"/>
             <w:r>
@@ -440,10 +436,7 @@
             </w:r>
             <w:proofErr w:type="spellEnd"/>
             <w:r>
-              <w:t xml:space="preserve">, </w:t>
-            </w:r>
-            <w:r>
-              <w:t xml:space="preserve">justified or </w:t>
+              <w:t xml:space="preserve">, justified or </w:t>
             </w:r>
             <w:proofErr w:type="spellStart"/>
             <w:r>
@@ -451,13 +444,7 @@
             </w:r>
             <w:proofErr w:type="spellEnd"/>
             <w:r>
-              <w:t>, italics</w:t>
-            </w:r>
-            <w:r>
-              <w:t>; use a figure/caption table layout, as here, or delete the entire table if not using a figure</w:t>
-            </w:r>
-            <w:r>
-              <w:t>)</w:t>
+              <w:t>, italics; use a figure/caption table layout, as here, or delete the entire table if not using a figure)</w:t>
             </w:r>
             <w:r>
               <w:t>.</w:t>
@@ -643,7 +630,7 @@
   <w:abstractNum w:abstractNumId="0" w15:restartNumberingAfterBreak="0">
     <w:nsid w:val="FFFFFF7C"/>
     <w:multiLevelType w:val="singleLevel"/>
-    <w:tmpl w:val="FACAB172"/>
+    <w:tmpl w:val="8550F3FA"/>
     <w:lvl w:ilvl="0">
       <w:start w:val="1"/>
       <w:numFmt w:val="decimal"/>
@@ -660,7 +647,7 @@
   <w:abstractNum w:abstractNumId="1" w15:restartNumberingAfterBreak="0">
     <w:nsid w:val="FFFFFF7D"/>
     <w:multiLevelType w:val="singleLevel"/>
-    <w:tmpl w:val="EC9CCE60"/>
+    <w:tmpl w:val="6EA881F0"/>
     <w:lvl w:ilvl="0">
       <w:start w:val="1"/>
       <w:numFmt w:val="decimal"/>
@@ -677,7 +664,7 @@
   <w:abstractNum w:abstractNumId="2" w15:restartNumberingAfterBreak="0">
     <w:nsid w:val="FFFFFF7E"/>
     <w:multiLevelType w:val="singleLevel"/>
-    <w:tmpl w:val="F2D22286"/>
+    <w:tmpl w:val="35289DE6"/>
     <w:lvl w:ilvl="0">
       <w:start w:val="1"/>
       <w:numFmt w:val="decimal"/>
@@ -694,7 +681,7 @@
   <w:abstractNum w:abstractNumId="3" w15:restartNumberingAfterBreak="0">
     <w:nsid w:val="FFFFFF7F"/>
     <w:multiLevelType w:val="singleLevel"/>
-    <w:tmpl w:val="D376CE54"/>
+    <w:tmpl w:val="2D3CBFF2"/>
     <w:lvl w:ilvl="0">
       <w:start w:val="1"/>
       <w:numFmt w:val="decimal"/>
@@ -711,7 +698,7 @@
   <w:abstractNum w:abstractNumId="4" w15:restartNumberingAfterBreak="0">
     <w:nsid w:val="FFFFFF80"/>
     <w:multiLevelType w:val="singleLevel"/>
-    <w:tmpl w:val="F2904378"/>
+    <w:tmpl w:val="1DEA1F10"/>
     <w:lvl w:ilvl="0">
       <w:start w:val="1"/>
       <w:numFmt w:val="bullet"/>
@@ -731,7 +718,7 @@
   <w:abstractNum w:abstractNumId="5" w15:restartNumberingAfterBreak="0">
     <w:nsid w:val="FFFFFF81"/>
     <w:multiLevelType w:val="singleLevel"/>
-    <w:tmpl w:val="CF94DF40"/>
+    <w:tmpl w:val="26CE2324"/>
     <w:lvl w:ilvl="0">
       <w:start w:val="1"/>
       <w:numFmt w:val="bullet"/>
@@ -751,7 +738,7 @@
   <w:abstractNum w:abstractNumId="6" w15:restartNumberingAfterBreak="0">
     <w:nsid w:val="FFFFFF82"/>
     <w:multiLevelType w:val="singleLevel"/>
-    <w:tmpl w:val="45A66124"/>
+    <w:tmpl w:val="99E0BDF0"/>
     <w:lvl w:ilvl="0">
       <w:start w:val="1"/>
       <w:numFmt w:val="bullet"/>
@@ -771,7 +758,7 @@
   <w:abstractNum w:abstractNumId="7" w15:restartNumberingAfterBreak="0">
     <w:nsid w:val="FFFFFF83"/>
     <w:multiLevelType w:val="singleLevel"/>
-    <w:tmpl w:val="FC48FB20"/>
+    <w:tmpl w:val="29A27104"/>
     <w:lvl w:ilvl="0">
       <w:start w:val="1"/>
       <w:numFmt w:val="bullet"/>
@@ -791,7 +778,7 @@
   <w:abstractNum w:abstractNumId="8" w15:restartNumberingAfterBreak="0">
     <w:nsid w:val="FFFFFF88"/>
     <w:multiLevelType w:val="singleLevel"/>
-    <w:tmpl w:val="2C8C7C0A"/>
+    <w:tmpl w:val="4AEA61AA"/>
     <w:lvl w:ilvl="0">
       <w:start w:val="1"/>
       <w:numFmt w:val="decimal"/>
@@ -808,7 +795,7 @@
   <w:abstractNum w:abstractNumId="9" w15:restartNumberingAfterBreak="0">
     <w:nsid w:val="FFFFFF89"/>
     <w:multiLevelType w:val="singleLevel"/>
-    <w:tmpl w:val="B0CAE8BC"/>
+    <w:tmpl w:val="3AFC46B0"/>
     <w:lvl w:ilvl="0">
       <w:start w:val="1"/>
       <w:numFmt w:val="bullet"/>
@@ -917,8 +904,8 @@
   <w:abstractNum w:abstractNumId="11" w15:restartNumberingAfterBreak="0">
     <w:nsid w:val="0A0A5A56"/>
     <w:multiLevelType w:val="hybridMultilevel"/>
-    <w:tmpl w:val="C15EC860"/>
-    <w:lvl w:ilvl="0" w:tplc="B4025E34">
+    <w:tmpl w:val="41BE7C50"/>
+    <w:lvl w:ilvl="0" w:tplc="8B526EEE">
       <w:start w:val="1"/>
       <w:numFmt w:val="decimal"/>
       <w:pStyle w:val="References"/>
@@ -4859,6 +4846,7 @@
     <w:lsdException w:name="HTML Sample" w:semiHidden="1" w:unhideWhenUsed="1"/>
     <w:lsdException w:name="HTML Typewriter" w:semiHidden="1" w:unhideWhenUsed="1"/>
     <w:lsdException w:name="HTML Variable" w:semiHidden="1" w:unhideWhenUsed="1"/>
+    <w:lsdException w:name="Normal Table" w:semiHidden="1" w:unhideWhenUsed="1"/>
     <w:lsdException w:name="annotation subject" w:semiHidden="1" w:unhideWhenUsed="1"/>
     <w:lsdException w:name="No List" w:semiHidden="1" w:unhideWhenUsed="1"/>
     <w:lsdException w:name="Outline List 1" w:semiHidden="1" w:unhideWhenUsed="1"/>
@@ -4901,8 +4889,11 @@
     <w:lsdException w:name="Table Contemporary" w:semiHidden="1" w:unhideWhenUsed="1"/>
     <w:lsdException w:name="Table Elegant" w:semiHidden="1" w:unhideWhenUsed="1"/>
     <w:lsdException w:name="Table Professional" w:semiHidden="1" w:unhideWhenUsed="1"/>
+    <w:lsdException w:name="Table Subtle 1" w:semiHidden="1" w:unhideWhenUsed="1"/>
     <w:lsdException w:name="Table Subtle 2" w:semiHidden="1" w:unhideWhenUsed="1"/>
     <w:lsdException w:name="Table Web 1" w:semiHidden="1" w:unhideWhenUsed="1"/>
+    <w:lsdException w:name="Table Web 2" w:semiHidden="1" w:unhideWhenUsed="1"/>
+    <w:lsdException w:name="Table Web 3" w:semiHidden="1" w:unhideWhenUsed="1"/>
     <w:lsdException w:name="Balloon Text" w:semiHidden="1" w:unhideWhenUsed="1"/>
     <w:lsdException w:name="Table Grid" w:uiPriority="0"/>
     <w:lsdException w:name="Table Theme" w:semiHidden="1" w:unhideWhenUsed="1"/>
@@ -5134,7 +5125,7 @@
     <w:link w:val="Heading1Char"/>
     <w:uiPriority w:val="9"/>
     <w:qFormat/>
-    <w:rsid w:val="00284D12"/>
+    <w:rsid w:val="005B6DE8"/>
     <w:pPr>
       <w:spacing w:before="480" w:after="120" w:line="240" w:lineRule="auto"/>
       <w:jc w:val="both"/>
@@ -5143,7 +5134,6 @@
     <w:rPr>
       <w:rFonts w:ascii="Arial" w:hAnsi="Arial" w:cs="Arial"/>
       <w:b/>
-      <w:sz w:val="20"/>
       <w:szCs w:val="20"/>
     </w:rPr>
   </w:style>
@@ -5494,11 +5484,10 @@
     <w:basedOn w:val="DefaultParagraphFont"/>
     <w:link w:val="Heading1"/>
     <w:uiPriority w:val="9"/>
-    <w:rsid w:val="00284D12"/>
+    <w:rsid w:val="005B6DE8"/>
     <w:rPr>
       <w:rFonts w:ascii="Arial" w:hAnsi="Arial" w:cs="Arial"/>
       <w:b/>
-      <w:sz w:val="20"/>
       <w:szCs w:val="20"/>
       <w:lang w:val="en-GB"/>
     </w:rPr>
@@ -5776,7 +5765,7 @@
     <w:link w:val="TitleChar"/>
     <w:uiPriority w:val="10"/>
     <w:qFormat/>
-    <w:rsid w:val="00D670C4"/>
+    <w:rsid w:val="005B6DE8"/>
     <w:pPr>
       <w:spacing w:after="0" w:line="240" w:lineRule="auto"/>
       <w:jc w:val="center"/>
@@ -5784,8 +5773,8 @@
     <w:rPr>
       <w:rFonts w:ascii="Arial" w:eastAsiaTheme="minorEastAsia" w:hAnsi="Arial" w:cs="Arial"/>
       <w:b/>
-      <w:sz w:val="28"/>
-      <w:szCs w:val="28"/>
+      <w:sz w:val="32"/>
+      <w:szCs w:val="32"/>
       <w:lang w:val="en-US" w:eastAsia="zh-CN"/>
     </w:rPr>
   </w:style>
@@ -5794,12 +5783,12 @@
     <w:basedOn w:val="DefaultParagraphFont"/>
     <w:link w:val="Title"/>
     <w:uiPriority w:val="10"/>
-    <w:rsid w:val="00D670C4"/>
+    <w:rsid w:val="005B6DE8"/>
     <w:rPr>
       <w:rFonts w:ascii="Arial" w:eastAsiaTheme="minorEastAsia" w:hAnsi="Arial" w:cs="Arial"/>
       <w:b/>
-      <w:sz w:val="28"/>
-      <w:szCs w:val="28"/>
+      <w:sz w:val="32"/>
+      <w:szCs w:val="32"/>
       <w:lang w:val="en-US" w:eastAsia="zh-CN"/>
     </w:rPr>
   </w:style>
@@ -5856,24 +5845,32 @@
     <w:name w:val="References"/>
     <w:basedOn w:val="ListParagraph"/>
     <w:qFormat/>
-    <w:rsid w:val="003F55FA"/>
+    <w:rsid w:val="00C4698C"/>
     <w:pPr>
       <w:numPr>
         <w:numId w:val="40"/>
       </w:numPr>
-      <w:tabs>
-        <w:tab w:val="left" w:pos="3014"/>
-      </w:tabs>
       <w:spacing w:after="0" w:line="240" w:lineRule="auto"/>
-      <w:ind w:left="364"/>
+      <w:ind w:left="357" w:hanging="357"/>
       <w:jc w:val="both"/>
     </w:pPr>
     <w:rPr>
       <w:rFonts w:ascii="Arial" w:hAnsi="Arial" w:cs="Arial"/>
-      <w:color w:val="000000"/>
       <w:sz w:val="20"/>
       <w:szCs w:val="20"/>
       <w:lang w:val="en-US"/>
+    </w:rPr>
+  </w:style>
+  <w:style w:type="character" w:styleId="UnresolvedMention">
+    <w:name w:val="Unresolved Mention"/>
+    <w:basedOn w:val="DefaultParagraphFont"/>
+    <w:uiPriority w:val="99"/>
+    <w:semiHidden/>
+    <w:unhideWhenUsed/>
+    <w:rsid w:val="00C4698C"/>
+    <w:rPr>
+      <w:color w:val="605E5C"/>
+      <w:shd w:val="clear" w:color="auto" w:fill="E1DFDD"/>
     </w:rPr>
   </w:style>
 </w:styles>

</xml_diff>